<commit_message>
Finalized upload of the Report for Deliverable 01
</commit_message>
<xml_diff>
--- a/EEX5362_Deliverable 01_519218340.docx
+++ b/EEX5362_Deliverable 01_519218340.docx
@@ -153,15 +153,15 @@
         </w:tblCellMar>
       </w:tblPr>
       <w:tblGrid>
-        <w:gridCol w:w="2871"/>
-        <w:gridCol w:w="3775"/>
+        <w:gridCol w:w="2870"/>
+        <w:gridCol w:w="3776"/>
         <w:gridCol w:w="3326"/>
       </w:tblGrid>
       <w:tr>
         <w:trPr/>
         <w:tc>
           <w:tcPr>
-            <w:tcW w:w="2871" w:type="dxa"/>
+            <w:tcW w:w="2870" w:type="dxa"/>
             <w:tcBorders>
               <w:top w:val="single" w:sz="4" w:space="0" w:color="999999"/>
               <w:left w:val="single" w:sz="4" w:space="0" w:color="999999"/>
@@ -214,7 +214,7 @@
         </w:tc>
         <w:tc>
           <w:tcPr>
-            <w:tcW w:w="3775" w:type="dxa"/>
+            <w:tcW w:w="3776" w:type="dxa"/>
             <w:tcBorders>
               <w:top w:val="single" w:sz="4" w:space="0" w:color="999999"/>
               <w:left w:val="single" w:sz="4" w:space="0" w:color="999999"/>
@@ -342,7 +342,7 @@
         <w:trPr/>
         <w:tc>
           <w:tcPr>
-            <w:tcW w:w="2871" w:type="dxa"/>
+            <w:tcW w:w="2870" w:type="dxa"/>
             <w:tcBorders>
               <w:top w:val="single" w:sz="4" w:space="0" w:color="999999"/>
               <w:left w:val="single" w:sz="4" w:space="0" w:color="999999"/>
@@ -366,7 +366,7 @@
         </w:tc>
         <w:tc>
           <w:tcPr>
-            <w:tcW w:w="3775" w:type="dxa"/>
+            <w:tcW w:w="3776" w:type="dxa"/>
             <w:tcBorders>
               <w:top w:val="single" w:sz="4" w:space="0" w:color="999999"/>
               <w:left w:val="single" w:sz="4" w:space="0" w:color="999999"/>
@@ -423,7 +423,7 @@
         <w:trPr/>
         <w:tc>
           <w:tcPr>
-            <w:tcW w:w="2871" w:type="dxa"/>
+            <w:tcW w:w="2870" w:type="dxa"/>
             <w:tcBorders>
               <w:top w:val="single" w:sz="4" w:space="0" w:color="999999"/>
               <w:left w:val="single" w:sz="4" w:space="0" w:color="999999"/>
@@ -476,7 +476,7 @@
         </w:tc>
         <w:tc>
           <w:tcPr>
-            <w:tcW w:w="3775" w:type="dxa"/>
+            <w:tcW w:w="3776" w:type="dxa"/>
             <w:tcBorders>
               <w:top w:val="single" w:sz="4" w:space="0" w:color="999999"/>
               <w:left w:val="single" w:sz="4" w:space="0" w:color="999999"/>
@@ -561,7 +561,7 @@
         <w:trPr/>
         <w:tc>
           <w:tcPr>
-            <w:tcW w:w="2871" w:type="dxa"/>
+            <w:tcW w:w="2870" w:type="dxa"/>
             <w:tcBorders>
               <w:top w:val="single" w:sz="4" w:space="0" w:color="999999"/>
               <w:left w:val="single" w:sz="4" w:space="0" w:color="999999"/>
@@ -614,7 +614,7 @@
         </w:tc>
         <w:tc>
           <w:tcPr>
-            <w:tcW w:w="3775" w:type="dxa"/>
+            <w:tcW w:w="3776" w:type="dxa"/>
             <w:tcBorders>
               <w:top w:val="single" w:sz="4" w:space="0" w:color="999999"/>
               <w:left w:val="single" w:sz="4" w:space="0" w:color="999999"/>
@@ -660,24 +660,7 @@
                 <w:effect w:val="none"/>
                 <w:shd w:fill="auto" w:val="clear"/>
               </w:rPr>
-              <w:t>EEX5</w:t>
-            </w:r>
-            <w:r>
-              <w:rPr>
-                <w:rFonts w:ascii="Cambria;serif" w:hAnsi="Cambria;serif"/>
-                <w:b/>
-                <w:i w:val="false"/>
-                <w:caps w:val="false"/>
-                <w:smallCaps w:val="false"/>
-                <w:strike w:val="false"/>
-                <w:dstrike w:val="false"/>
-                <w:color w:val="000000"/>
-                <w:sz w:val="24"/>
-                <w:u w:val="none"/>
-                <w:effect w:val="none"/>
-                <w:shd w:fill="auto" w:val="clear"/>
-              </w:rPr>
-              <w:t>362</w:t>
+              <w:t>EEX5362</w:t>
             </w:r>
           </w:p>
         </w:tc>
@@ -716,7 +699,7 @@
         <w:trPr/>
         <w:tc>
           <w:tcPr>
-            <w:tcW w:w="2871" w:type="dxa"/>
+            <w:tcW w:w="2870" w:type="dxa"/>
             <w:tcBorders>
               <w:top w:val="single" w:sz="4" w:space="0" w:color="999999"/>
               <w:left w:val="single" w:sz="4" w:space="0" w:color="999999"/>
@@ -769,7 +752,7 @@
         </w:tc>
         <w:tc>
           <w:tcPr>
-            <w:tcW w:w="3775" w:type="dxa"/>
+            <w:tcW w:w="3776" w:type="dxa"/>
             <w:tcBorders>
               <w:top w:val="single" w:sz="4" w:space="0" w:color="999999"/>
               <w:left w:val="single" w:sz="4" w:space="0" w:color="999999"/>
@@ -856,7 +839,7 @@
         <w:trPr/>
         <w:tc>
           <w:tcPr>
-            <w:tcW w:w="2871" w:type="dxa"/>
+            <w:tcW w:w="2870" w:type="dxa"/>
             <w:tcBorders>
               <w:top w:val="single" w:sz="4" w:space="0" w:color="999999"/>
               <w:left w:val="single" w:sz="4" w:space="0" w:color="999999"/>
@@ -986,7 +969,7 @@
         </w:tc>
         <w:tc>
           <w:tcPr>
-            <w:tcW w:w="3775" w:type="dxa"/>
+            <w:tcW w:w="3776" w:type="dxa"/>
             <w:tcBorders>
               <w:top w:val="single" w:sz="4" w:space="0" w:color="999999"/>
               <w:left w:val="single" w:sz="4" w:space="0" w:color="999999"/>
@@ -1034,7 +1017,7 @@
                 <w:effect w:val="none"/>
                 <w:shd w:fill="auto" w:val="clear"/>
               </w:rPr>
-              <w:t xml:space="preserve">DELIVERABLE </w:t>
+              <w:t>DELIVERABLE</w:t>
             </w:r>
           </w:p>
         </w:tc>
@@ -1076,7 +1059,7 @@
         <w:trPr/>
         <w:tc>
           <w:tcPr>
-            <w:tcW w:w="2871" w:type="dxa"/>
+            <w:tcW w:w="2870" w:type="dxa"/>
             <w:tcBorders>
               <w:top w:val="single" w:sz="4" w:space="0" w:color="999999"/>
               <w:left w:val="single" w:sz="4" w:space="0" w:color="999999"/>
@@ -1156,30 +1139,13 @@
                 <w:effect w:val="none"/>
                 <w:shd w:fill="auto" w:val="clear"/>
               </w:rPr>
-              <w:t xml:space="preserve">. / </w:t>
-            </w:r>
-            <w:r>
-              <w:rPr>
-                <w:rFonts w:ascii="Cambria;serif" w:hAnsi="Cambria;serif"/>
-                <w:b/>
-                <w:i w:val="false"/>
-                <w:caps w:val="false"/>
-                <w:smallCaps w:val="false"/>
-                <w:strike w:val="false"/>
-                <w:dstrike w:val="false"/>
-                <w:color w:val="000000"/>
-                <w:sz w:val="24"/>
-                <w:u w:val="none"/>
-                <w:effect w:val="none"/>
-                <w:shd w:fill="auto" w:val="clear"/>
-              </w:rPr>
-              <w:t>Deliverable</w:t>
+              <w:t>. / Deliverable</w:t>
             </w:r>
           </w:p>
         </w:tc>
         <w:tc>
           <w:tcPr>
-            <w:tcW w:w="7101" w:type="dxa"/>
+            <w:tcW w:w="7102" w:type="dxa"/>
             <w:gridSpan w:val="2"/>
             <w:tcBorders>
               <w:top w:val="single" w:sz="4" w:space="0" w:color="999999"/>
@@ -1235,7 +1201,7 @@
         <w:trPr/>
         <w:tc>
           <w:tcPr>
-            <w:tcW w:w="2871" w:type="dxa"/>
+            <w:tcW w:w="2870" w:type="dxa"/>
             <w:tcBorders>
               <w:top w:val="single" w:sz="4" w:space="0" w:color="999999"/>
               <w:left w:val="single" w:sz="4" w:space="0" w:color="999999"/>
@@ -1288,7 +1254,7 @@
         </w:tc>
         <w:tc>
           <w:tcPr>
-            <w:tcW w:w="7101" w:type="dxa"/>
+            <w:tcW w:w="7102" w:type="dxa"/>
             <w:gridSpan w:val="2"/>
             <w:tcBorders>
               <w:top w:val="single" w:sz="4" w:space="0" w:color="999999"/>
@@ -1785,7 +1751,15 @@
       </w:pPr>
       <w:r>
         <w:rPr/>
-        <w:t>The Overview of the System:</w:t>
+        <w:t xml:space="preserve">The Overview of the System </w:t>
+      </w:r>
+      <w:r>
+        <w:rPr/>
+        <w:t>&amp; Higl Level problem that the system addresses</w:t>
+      </w:r>
+      <w:r>
+        <w:rPr/>
+        <w:t>:</w:t>
       </w:r>
     </w:p>
     <w:p>
@@ -1843,6 +1817,10 @@
     <w:p>
       <w:pPr>
         <w:pStyle w:val="Heading2"/>
+        <w:numPr>
+          <w:ilvl w:val="1"/>
+          <w:numId w:val="1"/>
+        </w:numPr>
         <w:ind w:hanging="0" w:left="0"/>
         <w:rPr/>
       </w:pPr>
@@ -1871,19 +1849,7 @@
       </w:pPr>
       <w:r>
         <w:rPr/>
-        <w:t>Patient should be able to</w:t>
-      </w:r>
-      <w:r>
-        <w:rPr/>
-        <w:t xml:space="preserve"> </w:t>
-      </w:r>
-      <w:r>
-        <w:rPr/>
-        <w:t>v</w:t>
-      </w:r>
-      <w:r>
-        <w:rPr/>
-        <w:t>iew available doctors in the hospital using a responsive web application.</w:t>
+        <w:t>Patient should be able to view available doctors in the hospital using a responsive web application.</w:t>
       </w:r>
     </w:p>
     <w:p>
@@ -1897,19 +1863,7 @@
       </w:pPr>
       <w:r>
         <w:rPr/>
-        <w:t>Patient should be able to</w:t>
-      </w:r>
-      <w:r>
-        <w:rPr/>
-        <w:t xml:space="preserve"> </w:t>
-      </w:r>
-      <w:r>
-        <w:rPr/>
-        <w:t>v</w:t>
-      </w:r>
-      <w:r>
-        <w:rPr/>
-        <w:t>iew available doctors using the name of the doctors.</w:t>
+        <w:t>Patient should be able to view available doctors using the name of the doctors.</w:t>
       </w:r>
     </w:p>
     <w:p>
@@ -1923,19 +1877,7 @@
       </w:pPr>
       <w:r>
         <w:rPr/>
-        <w:t>Patient should be able to</w:t>
-      </w:r>
-      <w:r>
-        <w:rPr/>
-        <w:t xml:space="preserve"> </w:t>
-      </w:r>
-      <w:r>
-        <w:rPr/>
-        <w:t>v</w:t>
-      </w:r>
-      <w:r>
-        <w:rPr/>
-        <w:t>iew available doctors according to the specialty.</w:t>
+        <w:t>Patient should be able to view available doctors according to the specialty.</w:t>
       </w:r>
     </w:p>
     <w:p>
@@ -1949,19 +1891,7 @@
       </w:pPr>
       <w:r>
         <w:rPr/>
-        <w:t>Patient should be able to</w:t>
-      </w:r>
-      <w:r>
-        <w:rPr/>
-        <w:t xml:space="preserve"> </w:t>
-      </w:r>
-      <w:r>
-        <w:rPr/>
-        <w:t>b</w:t>
-      </w:r>
-      <w:r>
-        <w:rPr/>
-        <w:t>ook an appointment over the internet.</w:t>
+        <w:t>Patient should be able to book an appointment over the internet.</w:t>
       </w:r>
     </w:p>
     <w:p>
@@ -1975,19 +1905,7 @@
       </w:pPr>
       <w:r>
         <w:rPr/>
-        <w:t>Patient should be able to</w:t>
-      </w:r>
-      <w:r>
-        <w:rPr/>
-        <w:t xml:space="preserve"> </w:t>
-      </w:r>
-      <w:r>
-        <w:rPr/>
-        <w:t>p</w:t>
-      </w:r>
-      <w:r>
-        <w:rPr/>
-        <w:t>ay online for the appointment.</w:t>
+        <w:t>Patient should be able to pay online for the appointment.</w:t>
       </w:r>
     </w:p>
     <w:p>
@@ -2001,19 +1919,7 @@
       </w:pPr>
       <w:r>
         <w:rPr/>
-        <w:t>Patient should be able to</w:t>
-      </w:r>
-      <w:r>
-        <w:rPr/>
-        <w:t xml:space="preserve"> </w:t>
-      </w:r>
-      <w:r>
-        <w:rPr/>
-        <w:t>b</w:t>
-      </w:r>
-      <w:r>
-        <w:rPr/>
-        <w:t>ook an appointment without paying in advance.</w:t>
+        <w:t>Patient should be able to book an appointment without paying in advance.</w:t>
       </w:r>
     </w:p>
     <w:p>
@@ -2027,19 +1933,7 @@
       </w:pPr>
       <w:r>
         <w:rPr/>
-        <w:t>Patient should be able to</w:t>
-      </w:r>
-      <w:r>
-        <w:rPr/>
-        <w:t xml:space="preserve"> </w:t>
-      </w:r>
-      <w:r>
-        <w:rPr/>
-        <w:t>c</w:t>
-      </w:r>
-      <w:r>
-        <w:rPr/>
-        <w:t>ancel a paid / non-paid appointment.</w:t>
+        <w:t>Patient should be able to cancel a paid / non-paid appointment.</w:t>
       </w:r>
     </w:p>
     <w:p>
@@ -2053,19 +1947,7 @@
       </w:pPr>
       <w:r>
         <w:rPr/>
-        <w:t>Patient should be able to</w:t>
-      </w:r>
-      <w:r>
-        <w:rPr/>
-        <w:t xml:space="preserve"> </w:t>
-      </w:r>
-      <w:r>
-        <w:rPr/>
-        <w:t>g</w:t>
-      </w:r>
-      <w:r>
-        <w:rPr/>
-        <w:t>et notified instantly if a doctor leaves early or when a doctor takes a leave off.</w:t>
+        <w:t>Patient should be able to get notified instantly if a doctor leaves early or when a doctor takes a leave off.</w:t>
       </w:r>
     </w:p>
     <w:p>
@@ -2079,19 +1961,7 @@
       </w:pPr>
       <w:r>
         <w:rPr/>
-        <w:t>Patient should be able to</w:t>
-      </w:r>
-      <w:r>
-        <w:rPr/>
-        <w:t xml:space="preserve"> </w:t>
-      </w:r>
-      <w:r>
-        <w:rPr/>
-        <w:t>g</w:t>
-      </w:r>
-      <w:r>
-        <w:rPr/>
-        <w:t>et notified about the current number that is in.</w:t>
+        <w:t>Patient should be able to get notified about the current number that is in.</w:t>
       </w:r>
     </w:p>
     <w:p>
@@ -2109,19 +1979,7 @@
       </w:r>
       <w:r>
         <w:rPr/>
-        <w:t>Patient should be able to</w:t>
-      </w:r>
-      <w:r>
-        <w:rPr/>
-        <w:t xml:space="preserve"> </w:t>
-      </w:r>
-      <w:r>
-        <w:rPr/>
-        <w:t>g</w:t>
-      </w:r>
-      <w:r>
-        <w:rPr/>
-        <w:t>et notified about the estimated time for an appointment.</w:t>
+        <w:t>Patient should be able to get notified about the estimated time for an appointment.</w:t>
       </w:r>
     </w:p>
     <w:p>
@@ -2159,6 +2017,10 @@
     <w:p>
       <w:pPr>
         <w:pStyle w:val="Heading2"/>
+        <w:numPr>
+          <w:ilvl w:val="1"/>
+          <w:numId w:val="1"/>
+        </w:numPr>
         <w:ind w:hanging="0" w:left="0"/>
         <w:rPr/>
       </w:pPr>
@@ -2201,53 +2063,29 @@
       </w:pPr>
       <w:r>
         <w:rPr/>
-        <w:t xml:space="preserve">It is expected that with a standard internet connection, all major pages </w:t>
-      </w:r>
-      <w:r>
-        <w:rPr/>
-        <w:t>shall</w:t>
-      </w:r>
-      <w:r>
-        <w:rPr/>
-        <w:t xml:space="preserve"> load within 3 seconds.</w:t>
-      </w:r>
-    </w:p>
-    <w:p>
-      <w:pPr>
-        <w:pStyle w:val="BodyText"/>
-        <w:jc w:val="left"/>
-        <w:rPr/>
-      </w:pPr>
-      <w:r>
-        <w:rPr/>
-        <w:t xml:space="preserve">Search results of appointments </w:t>
-      </w:r>
-      <w:r>
-        <w:rPr/>
-        <w:t>shall</w:t>
-      </w:r>
-      <w:r>
-        <w:rPr/>
-        <w:t xml:space="preserve"> be displayed within 2 seconds after the user submits a query.</w:t>
-      </w:r>
-    </w:p>
-    <w:p>
-      <w:pPr>
-        <w:pStyle w:val="BodyText"/>
-        <w:jc w:val="left"/>
-        <w:rPr/>
-      </w:pPr>
-      <w:r>
-        <w:rPr/>
-        <w:t xml:space="preserve">The system </w:t>
-      </w:r>
-      <w:r>
-        <w:rPr/>
-        <w:t>shall</w:t>
-      </w:r>
-      <w:r>
-        <w:rPr/>
-        <w:t xml:space="preserve"> support at least 100 concurrent users and not exhibit observable delays.</w:t>
+        <w:t>It is expected that with a standard internet connection, all major pages shall load within 3 seconds.</w:t>
+      </w:r>
+    </w:p>
+    <w:p>
+      <w:pPr>
+        <w:pStyle w:val="BodyText"/>
+        <w:jc w:val="left"/>
+        <w:rPr/>
+      </w:pPr>
+      <w:r>
+        <w:rPr/>
+        <w:t>Search results of appointments shall be displayed within 2 seconds after the user submits a query.</w:t>
+      </w:r>
+    </w:p>
+    <w:p>
+      <w:pPr>
+        <w:pStyle w:val="BodyText"/>
+        <w:jc w:val="left"/>
+        <w:rPr/>
+      </w:pPr>
+      <w:r>
+        <w:rPr/>
+        <w:t>The system shall support at least 100 concurrent users and not exhibit observable delays.</w:t>
       </w:r>
     </w:p>
     <w:p>
@@ -2293,15 +2131,7 @@
       </w:pPr>
       <w:r>
         <w:rPr/>
-        <w:t xml:space="preserve">The overall speed of the system should not be </w:t>
-      </w:r>
-      <w:r>
-        <w:rPr/>
-        <w:t>visibly</w:t>
-      </w:r>
-      <w:r>
-        <w:rPr/>
-        <w:t xml:space="preserve"> affected by adding more users or doctors.</w:t>
+        <w:t>The overall speed of the system should not be visibly affected by adding more users or doctors.</w:t>
       </w:r>
     </w:p>
     <w:p>
@@ -2339,53 +2169,29 @@
       </w:pPr>
       <w:r>
         <w:rPr/>
-        <w:t xml:space="preserve">The system </w:t>
-      </w:r>
-      <w:r>
-        <w:rPr/>
-        <w:t>shall</w:t>
-      </w:r>
-      <w:r>
-        <w:rPr/>
-        <w:t xml:space="preserve"> be up and running 24 hours a day, seven days a week.</w:t>
-      </w:r>
-    </w:p>
-    <w:p>
-      <w:pPr>
-        <w:pStyle w:val="BodyText"/>
-        <w:jc w:val="left"/>
-        <w:rPr/>
-      </w:pPr>
-      <w:r>
-        <w:rPr/>
-        <w:t xml:space="preserve">System downtime </w:t>
-      </w:r>
-      <w:r>
-        <w:rPr/>
-        <w:t>shall</w:t>
-      </w:r>
-      <w:r>
-        <w:rPr/>
-        <w:t xml:space="preserve"> not exceed 1 percent per month.</w:t>
-      </w:r>
-    </w:p>
-    <w:p>
-      <w:pPr>
-        <w:pStyle w:val="BodyText"/>
-        <w:jc w:val="left"/>
-        <w:rPr/>
-      </w:pPr>
-      <w:r>
-        <w:rPr/>
-        <w:t xml:space="preserve">It </w:t>
-      </w:r>
-      <w:r>
-        <w:rPr/>
-        <w:t>shall</w:t>
-      </w:r>
-      <w:r>
-        <w:rPr/>
-        <w:t xml:space="preserve"> automatically recover in case of any unprecedented failure/restart without data loss.</w:t>
+        <w:t>The system shall be up and running 24 hours a day, seven days a week.</w:t>
+      </w:r>
+    </w:p>
+    <w:p>
+      <w:pPr>
+        <w:pStyle w:val="BodyText"/>
+        <w:jc w:val="left"/>
+        <w:rPr/>
+      </w:pPr>
+      <w:r>
+        <w:rPr/>
+        <w:t>System downtime shall not exceed 1 percent per month.</w:t>
+      </w:r>
+    </w:p>
+    <w:p>
+      <w:pPr>
+        <w:pStyle w:val="BodyText"/>
+        <w:jc w:val="left"/>
+        <w:rPr/>
+      </w:pPr>
+      <w:r>
+        <w:rPr/>
+        <w:t>It shall automatically recover in case of any unprecedented failure/restart without data loss.</w:t>
       </w:r>
     </w:p>
     <w:p>
@@ -2423,61 +2229,29 @@
       </w:pPr>
       <w:r>
         <w:rPr/>
-        <w:t xml:space="preserve">The web interface </w:t>
-      </w:r>
-      <w:r>
-        <w:rPr/>
-        <w:t>shall</w:t>
-      </w:r>
-      <w:r>
-        <w:rPr/>
-        <w:t xml:space="preserve"> be responsive; it should work properly both on computer and mobile devices.</w:t>
-      </w:r>
-    </w:p>
-    <w:p>
-      <w:pPr>
-        <w:pStyle w:val="BodyText"/>
-        <w:jc w:val="left"/>
-        <w:rPr/>
-      </w:pPr>
-      <w:r>
-        <w:rPr/>
-        <w:t xml:space="preserve">This interface </w:t>
-      </w:r>
-      <w:r>
-        <w:rPr/>
-        <w:t>shall</w:t>
-      </w:r>
-      <w:r>
-        <w:rPr/>
-        <w:t xml:space="preserve"> to be simple and easy to use by even those users who are not technical </w:t>
-      </w:r>
-      <w:r>
-        <w:rPr/>
-        <w:t>savvy</w:t>
-      </w:r>
-      <w:r>
-        <w:rPr/>
-        <w:t>.</w:t>
-      </w:r>
-    </w:p>
-    <w:p>
-      <w:pPr>
-        <w:pStyle w:val="BodyText"/>
-        <w:jc w:val="left"/>
-        <w:rPr/>
-      </w:pPr>
-      <w:r>
-        <w:rPr/>
-        <w:t xml:space="preserve">Buttons, links, and alerts </w:t>
-      </w:r>
-      <w:r>
-        <w:rPr/>
-        <w:t>shall</w:t>
-      </w:r>
-      <w:r>
-        <w:rPr/>
-        <w:t xml:space="preserve"> be labeled clearly, and their meaning should be predictable.</w:t>
+        <w:t>The web interface shall be responsive; it should work properly both on computer and mobile devices.</w:t>
+      </w:r>
+    </w:p>
+    <w:p>
+      <w:pPr>
+        <w:pStyle w:val="BodyText"/>
+        <w:jc w:val="left"/>
+        <w:rPr/>
+      </w:pPr>
+      <w:r>
+        <w:rPr/>
+        <w:t>This interface shall to be simple and easy to use by even those users who are not technical savvy.</w:t>
+      </w:r>
+    </w:p>
+    <w:p>
+      <w:pPr>
+        <w:pStyle w:val="BodyText"/>
+        <w:jc w:val="left"/>
+        <w:rPr/>
+      </w:pPr>
+      <w:r>
+        <w:rPr/>
+        <w:t>Buttons, links, and alerts shall be labeled clearly, and their meaning should be predictable.</w:t>
       </w:r>
     </w:p>
     <w:p>
@@ -2634,34 +2408,18 @@
       </w:pPr>
       <w:r>
         <w:rPr/>
-        <w:t xml:space="preserve">The web application </w:t>
-      </w:r>
-      <w:r>
-        <w:rPr/>
-        <w:t>shall</w:t>
-      </w:r>
-      <w:r>
-        <w:rPr/>
-        <w:t xml:space="preserve"> run smoothly on major browsers: Google Chrome, Edge, Firefox, Safari.</w:t>
-      </w:r>
-    </w:p>
-    <w:p>
-      <w:pPr>
-        <w:pStyle w:val="BodyText"/>
-        <w:jc w:val="left"/>
-        <w:rPr/>
-      </w:pPr>
-      <w:r>
-        <w:rPr/>
-        <w:t xml:space="preserve">The system backend </w:t>
-      </w:r>
-      <w:r>
-        <w:rPr/>
-        <w:t>shall</w:t>
-      </w:r>
-      <w:r>
-        <w:rPr/>
-        <w:t xml:space="preserve"> be deployed on any standard cloud platform, such as AWS, Azure, or local servers.</w:t>
+        <w:t>The web application shall run smoothly on major browsers: Google Chrome, Edge, Firefox, Safari.</w:t>
+      </w:r>
+    </w:p>
+    <w:p>
+      <w:pPr>
+        <w:pStyle w:val="BodyText"/>
+        <w:jc w:val="left"/>
+        <w:rPr/>
+      </w:pPr>
+      <w:r>
+        <w:rPr/>
+        <w:t>The system backend shall be deployed on any standard cloud platform, such as AWS, Azure, or local servers.</w:t>
       </w:r>
     </w:p>
     <w:p>
@@ -2833,6 +2591,10 @@
     <w:p>
       <w:pPr>
         <w:pStyle w:val="Heading1"/>
+        <w:numPr>
+          <w:ilvl w:val="0"/>
+          <w:numId w:val="1"/>
+        </w:numPr>
         <w:ind w:hanging="0" w:left="0"/>
         <w:rPr/>
       </w:pPr>
@@ -2861,15 +2623,7 @@
           <w:sz w:val="24"/>
           <w:szCs w:val="24"/>
         </w:rPr>
-        <w:t xml:space="preserve">A) </w:t>
-      </w:r>
-      <w:r>
-        <w:rPr>
-          <w:rFonts w:eastAsia="NSimSun" w:ascii="Liberation Serif" w:hAnsi="Liberation Serif"/>
-          <w:sz w:val="24"/>
-          <w:szCs w:val="24"/>
-        </w:rPr>
-        <w:t>Minimizing response time from the side of patients’ devices that they use to access the system:</w:t>
+        <w:t>A) Minimizing response time from the side of patients’ devices that they use to access the system:</w:t>
       </w:r>
     </w:p>
     <w:p>
@@ -3576,7 +3330,6 @@
   <w:abstractNum w:abstractNumId="1">
     <w:lvl w:ilvl="0">
       <w:start w:val="1"/>
-      <w:pStyle w:val="Heading1"/>
       <w:numFmt w:val="none"/>
       <w:suff w:val="nothing"/>
       <w:lvlText w:val=""/>
@@ -3587,10 +3340,10 @@
         </w:tabs>
         <w:ind w:left="0" w:hanging="0"/>
       </w:pPr>
+      <w:rPr/>
     </w:lvl>
     <w:lvl w:ilvl="1">
       <w:start w:val="1"/>
-      <w:pStyle w:val="Heading2"/>
       <w:numFmt w:val="none"/>
       <w:suff w:val="nothing"/>
       <w:lvlText w:val=""/>
@@ -3601,6 +3354,7 @@
         </w:tabs>
         <w:ind w:left="0" w:hanging="0"/>
       </w:pPr>
+      <w:rPr/>
     </w:lvl>
     <w:lvl w:ilvl="2">
       <w:start w:val="1"/>
@@ -3614,6 +3368,7 @@
         </w:tabs>
         <w:ind w:left="0" w:hanging="0"/>
       </w:pPr>
+      <w:rPr/>
     </w:lvl>
     <w:lvl w:ilvl="3">
       <w:start w:val="1"/>
@@ -3627,6 +3382,7 @@
         </w:tabs>
         <w:ind w:left="0" w:hanging="0"/>
       </w:pPr>
+      <w:rPr/>
     </w:lvl>
     <w:lvl w:ilvl="4">
       <w:start w:val="1"/>
@@ -3640,6 +3396,7 @@
         </w:tabs>
         <w:ind w:left="0" w:hanging="0"/>
       </w:pPr>
+      <w:rPr/>
     </w:lvl>
     <w:lvl w:ilvl="5">
       <w:start w:val="1"/>
@@ -3653,6 +3410,7 @@
         </w:tabs>
         <w:ind w:left="0" w:hanging="0"/>
       </w:pPr>
+      <w:rPr/>
     </w:lvl>
     <w:lvl w:ilvl="6">
       <w:start w:val="1"/>
@@ -3666,6 +3424,7 @@
         </w:tabs>
         <w:ind w:left="0" w:hanging="0"/>
       </w:pPr>
+      <w:rPr/>
     </w:lvl>
     <w:lvl w:ilvl="7">
       <w:start w:val="1"/>
@@ -3679,6 +3438,7 @@
         </w:tabs>
         <w:ind w:left="0" w:hanging="0"/>
       </w:pPr>
+      <w:rPr/>
     </w:lvl>
     <w:lvl w:ilvl="8">
       <w:start w:val="1"/>
@@ -3692,6 +3452,7 @@
         </w:tabs>
         <w:ind w:left="0" w:hanging="0"/>
       </w:pPr>
+      <w:rPr/>
     </w:lvl>
   </w:abstractNum>
   <w:abstractNum w:abstractNumId="2">
@@ -3946,6 +3707,125 @@
       <w:rPr>
         <w:rFonts w:ascii="Symbol" w:hAnsi="Symbol" w:cs="Symbol" w:hint="default"/>
       </w:rPr>
+    </w:lvl>
+  </w:abstractNum>
+  <w:abstractNum w:abstractNumId="4">
+    <w:lvl w:ilvl="0">
+      <w:start w:val="1"/>
+      <w:numFmt w:val="none"/>
+      <w:suff w:val="nothing"/>
+      <w:lvlText w:val=""/>
+      <w:lvlJc w:val="left"/>
+      <w:pPr>
+        <w:tabs>
+          <w:tab w:val="num" w:pos="0"/>
+        </w:tabs>
+        <w:ind w:left="0" w:hanging="0"/>
+      </w:pPr>
+    </w:lvl>
+    <w:lvl w:ilvl="1">
+      <w:start w:val="1"/>
+      <w:numFmt w:val="none"/>
+      <w:suff w:val="nothing"/>
+      <w:lvlText w:val=""/>
+      <w:lvlJc w:val="left"/>
+      <w:pPr>
+        <w:tabs>
+          <w:tab w:val="num" w:pos="0"/>
+        </w:tabs>
+        <w:ind w:left="0" w:hanging="0"/>
+      </w:pPr>
+    </w:lvl>
+    <w:lvl w:ilvl="2">
+      <w:start w:val="1"/>
+      <w:numFmt w:val="none"/>
+      <w:suff w:val="nothing"/>
+      <w:lvlText w:val=""/>
+      <w:lvlJc w:val="left"/>
+      <w:pPr>
+        <w:tabs>
+          <w:tab w:val="num" w:pos="0"/>
+        </w:tabs>
+        <w:ind w:left="0" w:hanging="0"/>
+      </w:pPr>
+    </w:lvl>
+    <w:lvl w:ilvl="3">
+      <w:start w:val="1"/>
+      <w:numFmt w:val="none"/>
+      <w:suff w:val="nothing"/>
+      <w:lvlText w:val=""/>
+      <w:lvlJc w:val="left"/>
+      <w:pPr>
+        <w:tabs>
+          <w:tab w:val="num" w:pos="0"/>
+        </w:tabs>
+        <w:ind w:left="0" w:hanging="0"/>
+      </w:pPr>
+    </w:lvl>
+    <w:lvl w:ilvl="4">
+      <w:start w:val="1"/>
+      <w:numFmt w:val="none"/>
+      <w:suff w:val="nothing"/>
+      <w:lvlText w:val=""/>
+      <w:lvlJc w:val="left"/>
+      <w:pPr>
+        <w:tabs>
+          <w:tab w:val="num" w:pos="0"/>
+        </w:tabs>
+        <w:ind w:left="0" w:hanging="0"/>
+      </w:pPr>
+    </w:lvl>
+    <w:lvl w:ilvl="5">
+      <w:start w:val="1"/>
+      <w:numFmt w:val="none"/>
+      <w:suff w:val="nothing"/>
+      <w:lvlText w:val=""/>
+      <w:lvlJc w:val="left"/>
+      <w:pPr>
+        <w:tabs>
+          <w:tab w:val="num" w:pos="0"/>
+        </w:tabs>
+        <w:ind w:left="0" w:hanging="0"/>
+      </w:pPr>
+    </w:lvl>
+    <w:lvl w:ilvl="6">
+      <w:start w:val="1"/>
+      <w:numFmt w:val="none"/>
+      <w:suff w:val="nothing"/>
+      <w:lvlText w:val=""/>
+      <w:lvlJc w:val="left"/>
+      <w:pPr>
+        <w:tabs>
+          <w:tab w:val="num" w:pos="0"/>
+        </w:tabs>
+        <w:ind w:left="0" w:hanging="0"/>
+      </w:pPr>
+    </w:lvl>
+    <w:lvl w:ilvl="7">
+      <w:start w:val="1"/>
+      <w:numFmt w:val="none"/>
+      <w:suff w:val="nothing"/>
+      <w:lvlText w:val=""/>
+      <w:lvlJc w:val="left"/>
+      <w:pPr>
+        <w:tabs>
+          <w:tab w:val="num" w:pos="0"/>
+        </w:tabs>
+        <w:ind w:left="0" w:hanging="0"/>
+      </w:pPr>
+    </w:lvl>
+    <w:lvl w:ilvl="8">
+      <w:start w:val="1"/>
+      <w:numFmt w:val="none"/>
+      <w:suff w:val="nothing"/>
+      <w:lvlText w:val=""/>
+      <w:lvlJc w:val="left"/>
+      <w:pPr>
+        <w:tabs>
+          <w:tab w:val="num" w:pos="0"/>
+        </w:tabs>
+        <w:ind w:left="0" w:hanging="0"/>
+      </w:pPr>
     </w:lvl>
   </w:abstractNum>
   <w:num w:numId="1">
@@ -3956,6 +3836,9 @@
   </w:num>
   <w:num w:numId="3">
     <w:abstractNumId w:val="3"/>
+  </w:num>
+  <w:num w:numId="4">
+    <w:abstractNumId w:val="4"/>
   </w:num>
 </w:numbering>
 </file>
@@ -3984,7 +3867,7 @@
     <w:pPr>
       <w:widowControl/>
       <w:suppressAutoHyphens w:val="true"/>
-      <w:overflowPunct w:val="false"/>
+      <w:overflowPunct w:val="true"/>
       <w:bidi w:val="0"/>
       <w:spacing w:before="0" w:after="0"/>
       <w:jc w:val="left"/>
@@ -4051,8 +3934,8 @@
       <w:bCs/>
     </w:rPr>
   </w:style>
-  <w:style w:type="character" w:styleId="Bullets">
-    <w:name w:val="Bullets"/>
+  <w:style w:type="character" w:styleId="Bulletsuser">
+    <w:name w:val="Bullets (user)"/>
     <w:qFormat/>
     <w:rPr>
       <w:rFonts w:ascii="OpenSymbol" w:hAnsi="OpenSymbol" w:eastAsia="OpenSymbol" w:cs="OpenSymbol"/>

</xml_diff>